<commit_message>
html for lab # 7
</commit_message>
<xml_diff>
--- a/classes/stats2017/Lab07.docx
+++ b/classes/stats2017/Lab07.docx
@@ -37,18 +37,7 @@
             <w:sz w:val="24"/>
             <w:szCs w:val="24"/>
           </w:rPr>
-          <w:t>afo</w:t>
-        </w:r>
-        <w:bookmarkStart w:id="0" w:name="_GoBack"/>
-        <w:bookmarkEnd w:id="0"/>
-        <w:r>
-          <w:rPr>
-            <w:rStyle w:val="Hyperlink"/>
-            <w:rFonts w:cs="Arial"/>
-            <w:sz w:val="24"/>
-            <w:szCs w:val="24"/>
-          </w:rPr>
-          <w:t>dor@uncc.edu</w:t>
+          <w:t>afodor@uncc.edu</w:t>
         </w:r>
       </w:hyperlink>
       <w:r>
@@ -182,6 +171,16 @@
         </w:rPr>
         <w:t xml:space="preserve">  </w:t>
       </w:r>
+      <w:r>
+        <w:rPr>
+          <w:rFonts w:cs="Arial"/>
+          <w:sz w:val="24"/>
+          <w:szCs w:val="24"/>
+        </w:rPr>
+        <w:t>Feel free to work in groups on this one.</w:t>
+      </w:r>
+      <w:bookmarkStart w:id="0" w:name="_GoBack"/>
+      <w:bookmarkEnd w:id="0"/>
     </w:p>
     <w:p>
       <w:r>
@@ -230,7 +229,6 @@
                 <w:color w:val="000000"/>
               </w:rPr>
             </w:pPr>
-            <w:proofErr w:type="spellStart"/>
             <w:r>
               <w:rPr>
                 <w:rFonts w:ascii="Calibri" w:eastAsia="Times New Roman" w:hAnsi="Calibri" w:cs="Times New Roman"/>
@@ -238,32 +236,30 @@
               </w:rPr>
               <w:t>ListPrice</w:t>
             </w:r>
-            <w:proofErr w:type="spellEnd"/>
-          </w:p>
-        </w:tc>
-        <w:tc>
-          <w:tcPr>
-            <w:tcW w:w="960" w:type="dxa"/>
-            <w:tcBorders>
-              <w:top w:val="nil"/>
-              <w:left w:val="nil"/>
-              <w:bottom w:val="nil"/>
-              <w:right w:val="nil"/>
-            </w:tcBorders>
-            <w:shd w:val="clear" w:color="auto" w:fill="auto"/>
-            <w:noWrap/>
-            <w:vAlign w:val="bottom"/>
-            <w:hideMark/>
-          </w:tcPr>
-          <w:p>
-            <w:pPr>
-              <w:spacing w:after="0" w:line="240" w:lineRule="auto"/>
-              <w:rPr>
-                <w:rFonts w:ascii="Calibri" w:eastAsia="Times New Roman" w:hAnsi="Calibri" w:cs="Times New Roman"/>
-                <w:color w:val="000000"/>
-              </w:rPr>
-            </w:pPr>
-            <w:proofErr w:type="spellStart"/>
+          </w:p>
+        </w:tc>
+        <w:tc>
+          <w:tcPr>
+            <w:tcW w:w="960" w:type="dxa"/>
+            <w:tcBorders>
+              <w:top w:val="nil"/>
+              <w:left w:val="nil"/>
+              <w:bottom w:val="nil"/>
+              <w:right w:val="nil"/>
+            </w:tcBorders>
+            <w:shd w:val="clear" w:color="auto" w:fill="auto"/>
+            <w:noWrap/>
+            <w:vAlign w:val="bottom"/>
+            <w:hideMark/>
+          </w:tcPr>
+          <w:p>
+            <w:pPr>
+              <w:spacing w:after="0" w:line="240" w:lineRule="auto"/>
+              <w:rPr>
+                <w:rFonts w:ascii="Calibri" w:eastAsia="Times New Roman" w:hAnsi="Calibri" w:cs="Times New Roman"/>
+                <w:color w:val="000000"/>
+              </w:rPr>
+            </w:pPr>
             <w:r>
               <w:rPr>
                 <w:rFonts w:ascii="Calibri" w:eastAsia="Times New Roman" w:hAnsi="Calibri" w:cs="Times New Roman"/>
@@ -271,7 +267,6 @@
               </w:rPr>
               <w:t>BestPrice</w:t>
             </w:r>
-            <w:proofErr w:type="spellEnd"/>
           </w:p>
         </w:tc>
       </w:tr>
@@ -1872,13 +1867,8 @@
       <w:r>
         <w:t xml:space="preserve">(You can copy this data in R with </w:t>
       </w:r>
-      <w:proofErr w:type="spellStart"/>
-      <w:r>
-        <w:t>read.delim</w:t>
-      </w:r>
-      <w:proofErr w:type="spellEnd"/>
-      <w:r>
-        <w:t>("clipboard")</w:t>
+      <w:r>
+        <w:t>read.delim("clipboard")</w:t>
       </w:r>
       <w:r>
         <w:t xml:space="preserve"> if you have the data in your clipboard).</w:t>
@@ -1979,23 +1969,7 @@
         <w:ind w:left="90"/>
       </w:pPr>
       <w:r>
-        <w:t xml:space="preserve">Hints:  To lookup the ids in the BMI table, you will need to some processing on the “sample” column in the </w:t>
-      </w:r>
-      <w:proofErr w:type="spellStart"/>
-      <w:r>
-        <w:t>caseControl</w:t>
-      </w:r>
-      <w:proofErr w:type="spellEnd"/>
-      <w:r>
-        <w:t xml:space="preserve"> file.  The following code will convert the a </w:t>
-      </w:r>
-      <w:proofErr w:type="spellStart"/>
-      <w:r>
-        <w:t>sampleID</w:t>
-      </w:r>
-      <w:proofErr w:type="spellEnd"/>
-      <w:r>
-        <w:t xml:space="preserve"> so that it will match the BMI file.</w:t>
+        <w:t>Hints:  To lookup the ids in the BMI table, you will need to some processing on the “sample” column in the caseControl file.  The following code will convert the a sampleID so that it will match the BMI file.</w:t>
       </w:r>
     </w:p>
     <w:p>
@@ -2029,25 +2003,7 @@
           <w:sz w:val="20"/>
           <w:szCs w:val="20"/>
         </w:rPr>
-        <w:t xml:space="preserve">key &lt;- sub("case", "", </w:t>
-      </w:r>
-      <w:proofErr w:type="spellStart"/>
-      <w:r>
-        <w:rPr>
-          <w:rFonts w:ascii="Consolas" w:hAnsi="Consolas" w:cs="Consolas"/>
-          <w:sz w:val="20"/>
-          <w:szCs w:val="20"/>
-        </w:rPr>
-        <w:t>sampleID</w:t>
-      </w:r>
-      <w:proofErr w:type="spellEnd"/>
-      <w:r>
-        <w:rPr>
-          <w:rFonts w:ascii="Consolas" w:hAnsi="Consolas" w:cs="Consolas"/>
-          <w:sz w:val="20"/>
-          <w:szCs w:val="20"/>
-        </w:rPr>
-        <w:t>)</w:t>
+        <w:t>key &lt;- sub("case", "", sampleID)</w:t>
       </w:r>
     </w:p>
     <w:p>
@@ -2134,25 +2090,7 @@
           <w:szCs w:val="20"/>
         </w:rPr>
         <w:tab/>
-        <w:t xml:space="preserve">key &lt;- </w:t>
-      </w:r>
-      <w:proofErr w:type="spellStart"/>
-      <w:r>
-        <w:rPr>
-          <w:rFonts w:ascii="Consolas" w:hAnsi="Consolas" w:cs="Consolas"/>
-          <w:sz w:val="20"/>
-          <w:szCs w:val="20"/>
-        </w:rPr>
-        <w:t>strsplit</w:t>
-      </w:r>
-      <w:proofErr w:type="spellEnd"/>
-      <w:r>
-        <w:rPr>
-          <w:rFonts w:ascii="Consolas" w:hAnsi="Consolas" w:cs="Consolas"/>
-          <w:sz w:val="20"/>
-          <w:szCs w:val="20"/>
-        </w:rPr>
-        <w:t>( key, "_")[[1]][1]</w:t>
+        <w:t>key &lt;- strsplit( key, "_")[[1]][1]</w:t>
       </w:r>
     </w:p>
     <w:p>
@@ -2175,29 +2113,14 @@
       <w:r>
         <w:tab/>
       </w:r>
-      <w:proofErr w:type="spellStart"/>
-      <w:r>
-        <w:t>anova</w:t>
-      </w:r>
-      <w:proofErr w:type="spellEnd"/>
-      <w:r>
-        <w:t xml:space="preserve">( </w:t>
-      </w:r>
-      <w:proofErr w:type="spellStart"/>
+      <w:r>
+        <w:t xml:space="preserve">anova( </w:t>
+      </w:r>
       <w:r>
         <w:t>myLm</w:t>
       </w:r>
-      <w:proofErr w:type="spellEnd"/>
-      <w:r>
-        <w:t>)$"</w:t>
-      </w:r>
-      <w:proofErr w:type="spellStart"/>
-      <w:r>
-        <w:t>Pr</w:t>
-      </w:r>
-      <w:proofErr w:type="spellEnd"/>
-      <w:r>
-        <w:t>(&gt;F)"</w:t>
+      <w:r>
+        <w:t>)$"Pr(&gt;F)"</w:t>
       </w:r>
     </w:p>
     <w:p>
@@ -2396,7 +2319,7 @@
     <w:lsdException w:name="Table Web 2" w:semiHidden="1" w:unhideWhenUsed="1"/>
     <w:lsdException w:name="Table Web 3" w:semiHidden="1" w:unhideWhenUsed="1"/>
     <w:lsdException w:name="Balloon Text" w:semiHidden="1" w:unhideWhenUsed="1"/>
-    <w:lsdException w:name="Table Grid" w:semiHidden="1" w:uiPriority="59" w:unhideWhenUsed="1"/>
+    <w:lsdException w:name="Table Grid" w:uiPriority="59"/>
     <w:lsdException w:name="Table Theme" w:semiHidden="1" w:unhideWhenUsed="1"/>
     <w:lsdException w:name="Placeholder Text" w:semiHidden="1"/>
     <w:lsdException w:name="No Spacing" w:uiPriority="1" w:qFormat="1"/>

</xml_diff>

<commit_message>
Update lecture time for lab # 7
</commit_message>
<xml_diff>
--- a/classes/stats2017/Lab07.docx
+++ b/classes/stats2017/Lab07.docx
@@ -128,61 +128,15 @@
           <w:sz w:val="24"/>
           <w:szCs w:val="24"/>
         </w:rPr>
-        <w:t>I</w:t>
-      </w:r>
-      <w:r>
-        <w:rPr>
-          <w:rFonts w:cs="Arial"/>
-          <w:sz w:val="24"/>
-          <w:szCs w:val="24"/>
-        </w:rPr>
-        <w:t xml:space="preserve"> will be at a meeting on Wed March 22, so please use lab and class time to work on this.  I will devote some class time on Monday March 27</w:t>
-      </w:r>
-      <w:r>
-        <w:rPr>
-          <w:rFonts w:cs="Arial"/>
-          <w:sz w:val="24"/>
-          <w:szCs w:val="24"/>
-          <w:vertAlign w:val="superscript"/>
-        </w:rPr>
-        <w:t>th</w:t>
-      </w:r>
-      <w:r>
-        <w:rPr>
-          <w:rFonts w:cs="Arial"/>
-          <w:sz w:val="24"/>
-          <w:szCs w:val="24"/>
-        </w:rPr>
-        <w:t xml:space="preserve"> </w:t>
-      </w:r>
-      <w:r>
-        <w:rPr>
-          <w:rFonts w:cs="Arial"/>
-          <w:sz w:val="24"/>
-          <w:szCs w:val="24"/>
-        </w:rPr>
-        <w:t>to answering questions (if you have them).</w:t>
-      </w:r>
-      <w:r>
-        <w:rPr>
-          <w:rFonts w:cs="Arial"/>
-          <w:sz w:val="24"/>
-          <w:szCs w:val="24"/>
-        </w:rPr>
-        <w:t xml:space="preserve">  </w:t>
-      </w:r>
-      <w:r>
-        <w:rPr>
-          <w:rFonts w:cs="Arial"/>
-          <w:sz w:val="24"/>
-          <w:szCs w:val="24"/>
-        </w:rPr>
-        <w:t>Feel free to work in groups on this one.</w:t>
+        <w:t>Due to adverse weather on the Eastern seaboard, we have class as normal on Wed. March 15rh so please come to lecture at 9:30 and lab at 12:30 as usual.</w:t>
       </w:r>
       <w:bookmarkStart w:id="0" w:name="_GoBack"/>
       <w:bookmarkEnd w:id="0"/>
     </w:p>
     <w:p>
+      <w:r>
+        <w:t xml:space="preserve"> </w:t>
+      </w:r>
       <w:r>
         <w:t xml:space="preserve">(1) Consider the list price vs. best price of a new GMC pickup (data are from </w:t>
       </w:r>

</xml_diff>